<commit_message>
Calling Apps from the Web V0.11
</commit_message>
<xml_diff>
--- a/web/calling-apps-from-the-web.docx
+++ b/web/calling-apps-from-the-web.docx
@@ -208,6 +208,13 @@
         </w:rPr>
         <w:t>.</w:t>
       </w:r>
+      <w:r>
+        <w:rPr>
+          <w:sz w:val="20"/>
+          <w:szCs w:val="20"/>
+        </w:rPr>
+        <w:t xml:space="preserve">  The ability interacting with OS level components like TEEs (Trusted Execution Environments), is also an area where native applications have a clear edge over Web applications.</w:t>
+      </w:r>
     </w:p>
     <w:p>
       <w:pPr>
@@ -323,7 +330,14 @@
           <w:sz w:val="20"/>
           <w:szCs w:val="20"/>
         </w:rPr>
-        <w:t>making a purely</w:t>
+        <w:t xml:space="preserve">making </w:t>
+      </w:r>
+      <w:r>
+        <w:rPr>
+          <w:sz w:val="20"/>
+          <w:szCs w:val="20"/>
+        </w:rPr>
+        <w:t>purely</w:t>
       </w:r>
       <w:r>
         <w:rPr>
@@ -358,7 +372,21 @@
           <w:sz w:val="20"/>
           <w:szCs w:val="20"/>
         </w:rPr>
-        <w:t xml:space="preserve"> based enrollment solution </w:t>
+        <w:t xml:space="preserve"> based enrollment solution</w:t>
+      </w:r>
+      <w:r>
+        <w:rPr>
+          <w:sz w:val="20"/>
+          <w:szCs w:val="20"/>
+        </w:rPr>
+        <w:t>s</w:t>
+      </w:r>
+      <w:r>
+        <w:rPr>
+          <w:sz w:val="20"/>
+          <w:szCs w:val="20"/>
+        </w:rPr>
+        <w:t xml:space="preserve"> </w:t>
       </w:r>
       <w:r>
         <w:rPr>
@@ -460,61 +488,6 @@
       </w:r>
       <w:r>
         <w:rPr>
-          <w:i/>
-          <w:sz w:val="20"/>
-          <w:szCs w:val="20"/>
-        </w:rPr>
-        <w:t xml:space="preserve">Using a true Web application is not an option either since </w:t>
-      </w:r>
-      <w:r>
-        <w:rPr>
-          <w:i/>
-          <w:sz w:val="20"/>
-          <w:szCs w:val="20"/>
-        </w:rPr>
-        <w:t>access to</w:t>
-      </w:r>
-      <w:r>
-        <w:rPr>
-          <w:i/>
-          <w:sz w:val="20"/>
-          <w:szCs w:val="20"/>
-        </w:rPr>
-        <w:t xml:space="preserve"> TEEs and similar </w:t>
-      </w:r>
-      <w:r>
-        <w:rPr>
-          <w:i/>
-          <w:sz w:val="20"/>
-          <w:szCs w:val="20"/>
-        </w:rPr>
-        <w:t xml:space="preserve">OS level components </w:t>
-      </w:r>
-      <w:r>
-        <w:rPr>
-          <w:i/>
-          <w:sz w:val="20"/>
-          <w:szCs w:val="20"/>
-        </w:rPr>
-        <w:t>is reserved for</w:t>
-      </w:r>
-      <w:r>
-        <w:rPr>
-          <w:i/>
-          <w:sz w:val="20"/>
-          <w:szCs w:val="20"/>
-        </w:rPr>
-        <w:t xml:space="preserve"> Apps</w:t>
-      </w:r>
-      <w:r>
-        <w:rPr>
-          <w:sz w:val="20"/>
-          <w:szCs w:val="20"/>
-        </w:rPr>
-        <w:t xml:space="preserve">.  </w:t>
-      </w:r>
-      <w:r>
-        <w:rPr>
           <w:sz w:val="20"/>
           <w:szCs w:val="20"/>
         </w:rPr>
@@ -525,7 +498,21 @@
           <w:sz w:val="20"/>
           <w:szCs w:val="20"/>
         </w:rPr>
-        <w:t xml:space="preserve">, there is a need for a counterpart to </w:t>
+        <w:t xml:space="preserve">, there is </w:t>
+      </w:r>
+      <w:r>
+        <w:rPr>
+          <w:sz w:val="20"/>
+          <w:szCs w:val="20"/>
+        </w:rPr>
+        <w:t xml:space="preserve">obviously </w:t>
+      </w:r>
+      <w:r>
+        <w:rPr>
+          <w:sz w:val="20"/>
+          <w:szCs w:val="20"/>
+        </w:rPr>
+        <w:t xml:space="preserve">a need for a counterpart to </w:t>
       </w:r>
       <w:proofErr w:type="spellStart"/>
       <w:r>
@@ -786,8 +773,6 @@
         </w:rPr>
         <w:t>ng no return value to the calling Web page</w:t>
       </w:r>
-      <w:bookmarkStart w:id="0" w:name="_GoBack"/>
-      <w:bookmarkEnd w:id="0"/>
     </w:p>
     <w:p>
       <w:pPr>
@@ -1729,8 +1714,25 @@
           <w:sz w:val="20"/>
           <w:szCs w:val="20"/>
         </w:rPr>
-        <w:t>paper talks about payments, identity related applications are probably an even bigger target.</w:t>
-      </w:r>
+        <w:t xml:space="preserve">paper talks about payments, </w:t>
+      </w:r>
+      <w:r>
+        <w:rPr>
+          <w:i/>
+          <w:sz w:val="20"/>
+          <w:szCs w:val="20"/>
+        </w:rPr>
+        <w:t>identity related applications are probably an even bigger target</w:t>
+      </w:r>
+      <w:r>
+        <w:rPr>
+          <w:sz w:val="20"/>
+          <w:szCs w:val="20"/>
+        </w:rPr>
+        <w:t>.</w:t>
+      </w:r>
+      <w:bookmarkStart w:id="0" w:name="_GoBack"/>
+      <w:bookmarkEnd w:id="0"/>
     </w:p>
     <w:p>
       <w:pPr>
@@ -1745,7 +1747,7 @@
           <w:sz w:val="20"/>
           <w:szCs w:val="20"/>
         </w:rPr>
-        <w:t>V0.1, 2019-08-28</w:t>
+        <w:t>V0.11, 2019-08-29</w:t>
       </w:r>
       <w:r>
         <w:rPr>

</xml_diff>